<commit_message>
Started Course 2, working on project sheet from course 1 still
</commit_message>
<xml_diff>
--- a/Course 1 Project/Project-Worksheet.docx
+++ b/Course 1 Project/Project-Worksheet.docx
@@ -1564,6 +1564,50 @@
                 <w:rFonts w:ascii="Calibri" w:hAnsi="Calibri" w:cs="Calibri"/>
               </w:rPr>
             </w:pPr>
+            <w:r>
+              <w:rPr>
+                <w:rFonts w:ascii="Calibri" w:hAnsi="Calibri" w:cs="Calibri"/>
+              </w:rPr>
+              <w:t>-Reduce manual patient intake labor by 90%</w:t>
+            </w:r>
+          </w:p>
+          <w:p>
+            <w:pPr>
+              <w:rPr>
+                <w:rFonts w:ascii="Calibri" w:hAnsi="Calibri" w:cs="Calibri"/>
+              </w:rPr>
+            </w:pPr>
+            <w:r>
+              <w:rPr>
+                <w:rFonts w:ascii="Calibri" w:hAnsi="Calibri" w:cs="Calibri"/>
+              </w:rPr>
+              <w:t xml:space="preserve">-Increasing </w:t>
+            </w:r>
+            <w:r>
+              <w:rPr>
+                <w:rFonts w:ascii="Calibri" w:hAnsi="Calibri" w:cs="Calibri"/>
+              </w:rPr>
+              <w:t xml:space="preserve">Communication </w:t>
+            </w:r>
+            <w:r>
+              <w:rPr>
+                <w:rFonts w:ascii="Calibri" w:hAnsi="Calibri" w:cs="Calibri"/>
+              </w:rPr>
+              <w:t>inside the hospital by 80%</w:t>
+            </w:r>
+          </w:p>
+          <w:p>
+            <w:pPr>
+              <w:rPr>
+                <w:rFonts w:ascii="Calibri" w:hAnsi="Calibri" w:cs="Calibri"/>
+              </w:rPr>
+            </w:pPr>
+            <w:r>
+              <w:rPr>
+                <w:rFonts w:ascii="Calibri" w:hAnsi="Calibri" w:cs="Calibri"/>
+              </w:rPr>
+              <w:t>-Increasing accuracy of records by 90%</w:t>
+            </w:r>
           </w:p>
         </w:tc>
       </w:tr>
@@ -1616,6 +1660,11 @@
           </w:tcPr>
           <w:p>
             <w:pPr>
+              <w:pStyle w:val="ListParagraph"/>
+              <w:numPr>
+                <w:ilvl w:val="0"/>
+                <w:numId w:val="4"/>
+              </w:numPr>
               <w:rPr>
                 <w:rFonts w:ascii="Calibri" w:hAnsi="Calibri" w:cs="Calibri"/>
               </w:rPr>
@@ -3820,6 +3869,118 @@
     </w:lvl>
   </w:abstractNum>
   <w:abstractNum w:abstractNumId="2" w15:restartNumberingAfterBreak="0">
+    <w:nsid w:val="6287141B"/>
+    <w:multiLevelType w:val="hybridMultilevel"/>
+    <w:tmpl w:val="472A7FC4"/>
+    <w:lvl w:ilvl="0" w:tplc="685AB668">
+      <w:numFmt w:val="bullet"/>
+      <w:lvlText w:val="-"/>
+      <w:lvlJc w:val="left"/>
+      <w:pPr>
+        <w:ind w:left="720" w:hanging="360"/>
+      </w:pPr>
+      <w:rPr>
+        <w:rFonts w:ascii="Calibri" w:eastAsiaTheme="minorEastAsia" w:hAnsi="Calibri" w:cs="Calibri" w:hint="default"/>
+      </w:rPr>
+    </w:lvl>
+    <w:lvl w:ilvl="1" w:tplc="04090003" w:tentative="1">
+      <w:start w:val="1"/>
+      <w:numFmt w:val="bullet"/>
+      <w:lvlText w:val="o"/>
+      <w:lvlJc w:val="left"/>
+      <w:pPr>
+        <w:ind w:left="1440" w:hanging="360"/>
+      </w:pPr>
+      <w:rPr>
+        <w:rFonts w:ascii="Courier New" w:hAnsi="Courier New" w:cs="Courier New" w:hint="default"/>
+      </w:rPr>
+    </w:lvl>
+    <w:lvl w:ilvl="2" w:tplc="04090005" w:tentative="1">
+      <w:start w:val="1"/>
+      <w:numFmt w:val="bullet"/>
+      <w:lvlText w:val=""/>
+      <w:lvlJc w:val="left"/>
+      <w:pPr>
+        <w:ind w:left="2160" w:hanging="360"/>
+      </w:pPr>
+      <w:rPr>
+        <w:rFonts w:ascii="Wingdings" w:hAnsi="Wingdings" w:hint="default"/>
+      </w:rPr>
+    </w:lvl>
+    <w:lvl w:ilvl="3" w:tplc="04090001" w:tentative="1">
+      <w:start w:val="1"/>
+      <w:numFmt w:val="bullet"/>
+      <w:lvlText w:val=""/>
+      <w:lvlJc w:val="left"/>
+      <w:pPr>
+        <w:ind w:left="2880" w:hanging="360"/>
+      </w:pPr>
+      <w:rPr>
+        <w:rFonts w:ascii="Symbol" w:hAnsi="Symbol" w:hint="default"/>
+      </w:rPr>
+    </w:lvl>
+    <w:lvl w:ilvl="4" w:tplc="04090003" w:tentative="1">
+      <w:start w:val="1"/>
+      <w:numFmt w:val="bullet"/>
+      <w:lvlText w:val="o"/>
+      <w:lvlJc w:val="left"/>
+      <w:pPr>
+        <w:ind w:left="3600" w:hanging="360"/>
+      </w:pPr>
+      <w:rPr>
+        <w:rFonts w:ascii="Courier New" w:hAnsi="Courier New" w:cs="Courier New" w:hint="default"/>
+      </w:rPr>
+    </w:lvl>
+    <w:lvl w:ilvl="5" w:tplc="04090005" w:tentative="1">
+      <w:start w:val="1"/>
+      <w:numFmt w:val="bullet"/>
+      <w:lvlText w:val=""/>
+      <w:lvlJc w:val="left"/>
+      <w:pPr>
+        <w:ind w:left="4320" w:hanging="360"/>
+      </w:pPr>
+      <w:rPr>
+        <w:rFonts w:ascii="Wingdings" w:hAnsi="Wingdings" w:hint="default"/>
+      </w:rPr>
+    </w:lvl>
+    <w:lvl w:ilvl="6" w:tplc="04090001" w:tentative="1">
+      <w:start w:val="1"/>
+      <w:numFmt w:val="bullet"/>
+      <w:lvlText w:val=""/>
+      <w:lvlJc w:val="left"/>
+      <w:pPr>
+        <w:ind w:left="5040" w:hanging="360"/>
+      </w:pPr>
+      <w:rPr>
+        <w:rFonts w:ascii="Symbol" w:hAnsi="Symbol" w:hint="default"/>
+      </w:rPr>
+    </w:lvl>
+    <w:lvl w:ilvl="7" w:tplc="04090003" w:tentative="1">
+      <w:start w:val="1"/>
+      <w:numFmt w:val="bullet"/>
+      <w:lvlText w:val="o"/>
+      <w:lvlJc w:val="left"/>
+      <w:pPr>
+        <w:ind w:left="5760" w:hanging="360"/>
+      </w:pPr>
+      <w:rPr>
+        <w:rFonts w:ascii="Courier New" w:hAnsi="Courier New" w:cs="Courier New" w:hint="default"/>
+      </w:rPr>
+    </w:lvl>
+    <w:lvl w:ilvl="8" w:tplc="04090005" w:tentative="1">
+      <w:start w:val="1"/>
+      <w:numFmt w:val="bullet"/>
+      <w:lvlText w:val=""/>
+      <w:lvlJc w:val="left"/>
+      <w:pPr>
+        <w:ind w:left="6480" w:hanging="360"/>
+      </w:pPr>
+      <w:rPr>
+        <w:rFonts w:ascii="Wingdings" w:hAnsi="Wingdings" w:hint="default"/>
+      </w:rPr>
+    </w:lvl>
+  </w:abstractNum>
+  <w:abstractNum w:abstractNumId="3" w15:restartNumberingAfterBreak="0">
     <w:nsid w:val="79F62F20"/>
     <w:multiLevelType w:val="hybridMultilevel"/>
     <w:tmpl w:val="4F501C0E"/>
@@ -3912,6 +4073,9 @@
     <w:abstractNumId w:val="1"/>
   </w:num>
   <w:num w:numId="3" w16cid:durableId="1182088195">
+    <w:abstractNumId w:val="3"/>
+  </w:num>
+  <w:num w:numId="4" w16cid:durableId="1391659816">
     <w:abstractNumId w:val="2"/>
   </w:num>
 </w:numbering>
@@ -4520,6 +4684,7 @@
   <w:style w:type="character" w:default="1" w:styleId="DefaultParagraphFont">
     <w:name w:val="Default Paragraph Font"/>
     <w:uiPriority w:val="1"/>
+    <w:semiHidden/>
     <w:unhideWhenUsed/>
   </w:style>
   <w:style w:type="table" w:default="1" w:styleId="TableNormal">

</xml_diff>